<commit_message>
ho inserito i testi delle issue e nella documentation e ho reso poco più lungo il div della prima parte della docu
</commit_message>
<xml_diff>
--- a/RESONANCE Issue.docx
+++ b/RESONANCE Issue.docx
@@ -682,19 +682,11 @@
         </w:rPr>
         <w:t xml:space="preserve">Most of the genres that are popular nowadays – techno, hip hop, rock – have originated within oppressed and colonized communities that have been barely recognized for their pioneering work. </w:t>
       </w:r>
-      <w:proofErr w:type="spellStart"/>
-      <w:r>
-        <w:rPr>
-          <w:lang w:val="en-GB"/>
-        </w:rPr>
-        <w:t>In</w:t>
-      </w:r>
-      <w:proofErr w:type="spellEnd"/>
-      <w:r>
-        <w:rPr>
-          <w:lang w:val="en-GB"/>
-        </w:rPr>
-        <w:t xml:space="preserve"> recent years, this relationship has been inverted and many artists are trying to </w:t>
+      <w:r>
+        <w:rPr>
+          <w:lang w:val="en-GB"/>
+        </w:rPr>
+        <w:t xml:space="preserve">In recent years, this relationship has been inverted and many artists are trying to </w:t>
       </w:r>
       <w:r>
         <w:rPr>
@@ -879,7 +871,13 @@
         <w:rPr>
           <w:lang w:val="en-GB"/>
         </w:rPr>
-        <w:t xml:space="preserve"> is</w:t>
+        <w:t xml:space="preserve"> </w:t>
+      </w:r>
+      <w:r>
+        <w:rPr>
+          <w:lang w:val="en-GB"/>
+        </w:rPr>
+        <w:t>are</w:t>
       </w:r>
       <w:r>
         <w:rPr>
@@ -891,7 +889,73 @@
         <w:rPr>
           <w:lang w:val="en-GB"/>
         </w:rPr>
-        <w:t xml:space="preserve"> and it’s every year more challenging to the industry’s rules. However, queer people's contribution to music has often been overlooked or dismissed as secondary and not decisive. In the third issue of RESONANCE, we are presenting</w:t>
+        <w:t xml:space="preserve"> and it’s every year more challenging to the industry’s rules. However, queer people's contribution to music has often been overlooked or dismissed as secondary and not decisive. In the third issue of RESONANCE, we are </w:t>
+      </w:r>
+      <w:r>
+        <w:rPr>
+          <w:lang w:val="en-GB"/>
+        </w:rPr>
+        <w:t>putting under the spotlight three incredible artists belonging proudly to the international queer community. The late SOPHIE was a decisive voice in th</w:t>
+      </w:r>
+      <w:r>
+        <w:rPr>
+          <w:lang w:val="en-GB"/>
+        </w:rPr>
+        <w:t>e electronic music scene of the ‘10s: she singlehanded give birth to different sub-genres like “</w:t>
+      </w:r>
+      <w:proofErr w:type="spellStart"/>
+      <w:r>
+        <w:rPr>
+          <w:lang w:val="en-GB"/>
+        </w:rPr>
+        <w:t>bubblegum</w:t>
+      </w:r>
+      <w:proofErr w:type="spellEnd"/>
+      <w:r>
+        <w:rPr>
+          <w:lang w:val="en-GB"/>
+        </w:rPr>
+        <w:t xml:space="preserve"> bass” and used electronic sounds to talk about deep issues like transitioning and fragility without losing the fun component. Her loss left an unfillable void in the scene. Another storyteller is the protagonist of the second article of this issue, Adrianne </w:t>
+      </w:r>
+      <w:proofErr w:type="spellStart"/>
+      <w:r>
+        <w:rPr>
+          <w:lang w:val="en-GB"/>
+        </w:rPr>
+        <w:t>Lenker</w:t>
+      </w:r>
+      <w:proofErr w:type="spellEnd"/>
+      <w:r>
+        <w:rPr>
+          <w:lang w:val="en-GB"/>
+        </w:rPr>
+        <w:t xml:space="preserve">, the iconic voice of the indie band Big Thief. In the last years, Big Thief </w:t>
+      </w:r>
+      <w:r>
+        <w:rPr>
+          <w:lang w:val="en-GB"/>
+        </w:rPr>
+        <w:t xml:space="preserve">sang about feelings, intimacy, and growing up in a way that resonated with many listeners across the world. Our last protagonist is Anna </w:t>
+      </w:r>
+      <w:proofErr w:type="spellStart"/>
+      <w:r>
+        <w:rPr>
+          <w:lang w:val="en-GB"/>
+        </w:rPr>
+        <w:t>Calvi</w:t>
+      </w:r>
+      <w:proofErr w:type="spellEnd"/>
+      <w:r>
+        <w:rPr>
+          <w:lang w:val="en-GB"/>
+        </w:rPr>
+        <w:t>, a British songwriter that</w:t>
+      </w:r>
+      <w:r>
+        <w:rPr>
+          <w:lang w:val="en-GB"/>
+        </w:rPr>
+        <w:t xml:space="preserve"> also mastered the art of telling stories and recount in a tender, relatable way the queer experience to all her listeners.</w:t>
       </w:r>
     </w:p>
     <w:p>
@@ -1105,7 +1169,14 @@
         <w:rPr>
           <w:lang w:val="en-GB"/>
         </w:rPr>
-        <w:t xml:space="preserve"> Plus, most of the servers rely on renewable energy. B</w:t>
+        <w:t xml:space="preserve"> Plus, most of the servers rely on renewable </w:t>
+      </w:r>
+      <w:r>
+        <w:rPr>
+          <w:lang w:val="en-GB"/>
+        </w:rPr>
+        <w:lastRenderedPageBreak/>
+        <w:t>energy. B</w:t>
       </w:r>
       <w:proofErr w:type="spellStart"/>
       <w:r>
@@ -1192,11 +1263,7 @@
         <w:t>font-family</w:t>
       </w:r>
       <w:r>
-        <w:t xml:space="preserve"> at all. This not only avoids having to load more assets, but also reiterates the role of the browser in website access. Moreover, only one weight (regular) of a font is used, </w:t>
-      </w:r>
-      <w:r>
-        <w:lastRenderedPageBreak/>
-        <w:t>demonstrating that a typographic hierarchy can be established without loading multiple typefaces and weights. Basic colors were added to enhance the aesthetic</w:t>
+        <w:t xml:space="preserve"> at all. This not only avoids having to load more assets, but also reiterates the role of the browser in website access. Moreover, only one weight (regular) of a font is used, demonstrating that a typographic hierarchy can be established without loading multiple typefaces and weights. Basic colors were added to enhance the aesthetic</w:t>
       </w:r>
       <w:r>
         <w:t>, in this way:</w:t>
@@ -1489,6 +1556,7 @@
         <w:rPr>
           <w:lang w:val="en-GB"/>
         </w:rPr>
+        <w:lastRenderedPageBreak/>
         <w:t>colors</w:t>
       </w:r>
       <w:proofErr w:type="spellEnd"/>
@@ -1572,7 +1640,6 @@
           <w:noProof/>
           <w:lang w:val="en-GB"/>
         </w:rPr>
-        <w:lastRenderedPageBreak/>
         <w:drawing>
           <wp:inline distT="0" distB="0" distL="0" distR="0" wp14:anchorId="36E3435F" wp14:editId="6543CA93">
             <wp:extent cx="6120130" cy="2907030"/>
@@ -1833,6 +1900,7 @@
         <w:rPr>
           <w:lang w:val="en-GB"/>
         </w:rPr>
+        <w:lastRenderedPageBreak/>
         <w:t>6. Stores data locally on the user’s device to minimize data transfer.</w:t>
       </w:r>
     </w:p>
@@ -1885,7 +1953,6 @@
         <w:rPr>
           <w:lang w:val="en-GB"/>
         </w:rPr>
-        <w:lastRenderedPageBreak/>
         <w:t>Light emitted by screens - sun illustration</w:t>
       </w:r>
     </w:p>
@@ -2330,7 +2397,16 @@
           <w:sz w:val="24"/>
           <w:szCs w:val="24"/>
         </w:rPr>
-        <w:t xml:space="preserve"> style, inspired by the geometric rationale of the Ancient World and expressed in fonts like </w:t>
+        <w:t xml:space="preserve"> style, inspired by the geometric rationale of the Ancient World and </w:t>
+      </w:r>
+      <w:r>
+        <w:rPr>
+          <w:rFonts w:ascii="Times New Roman" w:hAnsi="Times New Roman" w:cs="Times New Roman"/>
+          <w:sz w:val="24"/>
+          <w:szCs w:val="24"/>
+        </w:rPr>
+        <w:lastRenderedPageBreak/>
+        <w:t xml:space="preserve">expressed in fonts like </w:t>
       </w:r>
       <w:r>
         <w:rPr>
@@ -2408,7 +2484,6 @@
           <w:szCs w:val="24"/>
           <w:lang w:val="it-DE" w:eastAsia="it-IT"/>
         </w:rPr>
-        <w:lastRenderedPageBreak/>
         <w:fldChar w:fldCharType="begin"/>
       </w:r>
       <w:r>

</xml_diff>